<commit_message>
- update merge doc example
</commit_message>
<xml_diff>
--- a/Dev Tools/Research/DocXSample/DocXSample/Docs/letter-template - extra formatting.docx
+++ b/Dev Tools/Research/DocXSample/DocXSample/Docs/letter-template - extra formatting.docx
@@ -49,45 +49,45 @@
           </wp:inline>
         </w:drawing>
       </w:r>
+      <w:bookmarkStart w:id="0" w:name="_GoBack"/>
+      <w:bookmarkEnd w:id="0"/>
     </w:p>
     <w:p>
       <w:r>
-        <w:t>My dear</w:t>
-      </w:r>
-      <w:r>
-        <w:rPr>
-          <w:strike/>
-        </w:rPr>
+        <w:t xml:space="preserve">My </w:t>
+      </w:r>
+      <w:r>
+        <w:t>dear</w:t>
+      </w:r>
+      <w:r>
         <w:t xml:space="preserve"> </w:t>
       </w:r>
       <w:r>
         <w:rPr>
           <w:b/>
-          <w:strike/>
-          <w:highlight w:val="green"/>
-        </w:rPr>
-        <w:t>&lt;&lt;</w:t>
+          <w:sz w:val="32"/>
+        </w:rPr>
+        <w:t>{{</w:t>
       </w:r>
       <w:r>
         <w:rPr>
           <w:b/>
-          <w:i/>
-          <w:strike/>
-          <w:color w:val="FF0000"/>
-          <w:highlight w:val="green"/>
+          <w:sz w:val="32"/>
         </w:rPr>
         <w:t>Relation</w:t>
       </w:r>
       <w:r>
         <w:rPr>
           <w:b/>
-          <w:strike/>
-          <w:highlight w:val="green"/>
-        </w:rPr>
-        <w:t>&gt;&gt;</w:t>
-      </w:r>
-      <w:r>
-        <w:t xml:space="preserve">, I hope this </w:t>
+          <w:sz w:val="32"/>
+        </w:rPr>
+        <w:t>}}</w:t>
+      </w:r>
+      <w:r>
+        <w:t>, I ho</w:t>
+      </w:r>
+      <w:r>
+        <w:t xml:space="preserve">pe this </w:t>
       </w:r>
       <w:r>
         <w:rPr>
@@ -104,7 +104,7 @@
           <w:sz w:val="56"/>
           <w:u w:val="single"/>
         </w:rPr>
-        <w:t>&lt;&lt;</w:t>
+        <w:t>{{</w:t>
       </w:r>
       <w:r>
         <w:rPr>
@@ -136,7 +136,7 @@
         <w:rPr>
           <w:u w:val="single"/>
         </w:rPr>
-        <w:t>n&gt;&gt;</w:t>
+        <w:t>n}}</w:t>
       </w:r>
       <w:r>
         <w:t xml:space="preserve"> has been good to you.</w:t>
@@ -157,8 +157,6 @@
       <w:r>
         <w:t xml:space="preserve"> | Replace:' ','%20'}}</w:t>
       </w:r>
-      <w:bookmarkStart w:id="0" w:name="_GoBack"/>
-      <w:bookmarkEnd w:id="0"/>
     </w:p>
     <w:p>
       <w:pPr>
@@ -269,7 +267,7 @@
           </w:tcPr>
           <w:p>
             <w:r>
-              <w:t>1 &lt;&lt;Relation&gt;&gt;</w:t>
+              <w:t>1 {{Relation}}</w:t>
             </w:r>
           </w:p>
         </w:tc>
@@ -289,7 +287,10 @@
           </w:tcPr>
           <w:p>
             <w:r>
-              <w:t>3 &lt;&lt;Season&gt;&gt;</w:t>
+              <w:t xml:space="preserve">3 </w:t>
+            </w:r>
+            <w:r>
+              <w:t>{{Season}}</w:t>
             </w:r>
           </w:p>
         </w:tc>
@@ -311,7 +312,10 @@
           </w:tcPr>
           <w:p>
             <w:r>
-              <w:t>5 &lt;&lt;Relation&gt;&gt;</w:t>
+              <w:t xml:space="preserve">5 </w:t>
+            </w:r>
+            <w:r>
+              <w:t>{{Relation}}</w:t>
             </w:r>
           </w:p>
         </w:tc>

</xml_diff>

<commit_message>
- updated docxsample  template to show off Raw Xml to Lava
</commit_message>
<xml_diff>
--- a/Dev Tools/Research/DocXSample/DocXSample/Docs/letter-template - extra formatting.docx
+++ b/Dev Tools/Research/DocXSample/DocXSample/Docs/letter-template - extra formatting.docx
@@ -23,7 +23,7 @@
                     <pic:cNvPicPr/>
                   </pic:nvPicPr>
                   <pic:blipFill>
-                    <a:blip r:embed="rId4">
+                    <a:blip r:embed="rId5">
                       <a:extLst>
                         <a:ext uri="{28A0092B-C50C-407E-A947-70E740481C1C}">
                           <a14:useLocalDpi xmlns:a14="http://schemas.microsoft.com/office/drawing/2010/main" val="0"/>
@@ -49,8 +49,6 @@
           </wp:inline>
         </w:drawing>
       </w:r>
-      <w:bookmarkStart w:id="0" w:name="_GoBack"/>
-      <w:bookmarkEnd w:id="0"/>
     </w:p>
     <w:p>
       <w:r>
@@ -97,50 +95,96 @@
         <w:t>letter finds you</w:t>
       </w:r>
       <w:r>
-        <w:t xml:space="preserve"> well and that the </w:t>
-      </w:r>
-      <w:r>
-        <w:rPr>
-          <w:sz w:val="56"/>
-          <w:u w:val="single"/>
-        </w:rPr>
-        <w:t>{{</w:t>
-      </w:r>
-      <w:r>
-        <w:rPr>
-          <w:u w:val="single"/>
-        </w:rPr>
-        <w:t>S</w:t>
-      </w:r>
-      <w:r>
-        <w:rPr>
-          <w:sz w:val="52"/>
-          <w:u w:val="single"/>
-        </w:rPr>
-        <w:t>e</w:t>
-      </w:r>
-      <w:r>
-        <w:rPr>
-          <w:u w:val="single"/>
-        </w:rPr>
-        <w:t>a</w:t>
-      </w:r>
-      <w:r>
-        <w:rPr>
-          <w:sz w:val="96"/>
-          <w:u w:val="single"/>
-        </w:rPr>
-        <w:t>so</w:t>
-      </w:r>
-      <w:r>
-        <w:rPr>
-          <w:u w:val="single"/>
-        </w:rPr>
-        <w:t>n}}</w:t>
-      </w:r>
-      <w:r>
-        <w:t xml:space="preserve"> has been good to you.</w:t>
-      </w:r>
+        <w:t xml:space="preserve"> well and that </w:t>
+      </w:r>
+      <w:proofErr w:type="gramStart"/>
+      <w:r>
+        <w:t xml:space="preserve">the  </w:t>
+      </w:r>
+      <w:r>
+        <w:t>{</w:t>
+      </w:r>
+      <w:proofErr w:type="gramEnd"/>
+      <w:r>
+        <w:t>{Season}}</w:t>
+      </w:r>
+      <w:r>
+        <w:t xml:space="preserve"> </w:t>
+      </w:r>
+      <w:r>
+        <w:t>has been good to you.</w:t>
+      </w:r>
+    </w:p>
+    <w:p>
+      <w:r>
+        <w:t>{</w:t>
+      </w:r>
+      <w:proofErr w:type="gramStart"/>
+      <w:r>
+        <w:t xml:space="preserve">{ </w:t>
+      </w:r>
+      <w:proofErr w:type="spellStart"/>
+      <w:r>
+        <w:t>Person.Name</w:t>
+      </w:r>
+      <w:proofErr w:type="spellEnd"/>
+      <w:proofErr w:type="gramEnd"/>
+      <w:r>
+        <w:t xml:space="preserve"> | </w:t>
+      </w:r>
+      <w:proofErr w:type="spellStart"/>
+      <w:r>
+        <w:t>Replace:'Ted','Bob</w:t>
+      </w:r>
+      <w:proofErr w:type="spellEnd"/>
+      <w:r>
+        <w:t>'</w:t>
+      </w:r>
+      <w:r>
+        <w:t xml:space="preserve"> </w:t>
+      </w:r>
+      <w:r>
+        <w:t>}}</w:t>
+      </w:r>
+    </w:p>
+    <w:p/>
+    <w:p>
+      <w:pPr>
+        <w:rPr>
+          <w:b/>
+        </w:rPr>
+      </w:pPr>
+      <w:r>
+        <w:rPr>
+          <w:b/>
+        </w:rPr>
+        <w:t>{</w:t>
+      </w:r>
+      <w:proofErr w:type="gramStart"/>
+      <w:r>
+        <w:rPr>
+          <w:b/>
+        </w:rPr>
+        <w:t xml:space="preserve">{ </w:t>
+      </w:r>
+      <w:proofErr w:type="spellStart"/>
+      <w:r>
+        <w:rPr>
+          <w:b/>
+        </w:rPr>
+        <w:t>Person.Name</w:t>
+      </w:r>
+      <w:proofErr w:type="spellEnd"/>
+      <w:proofErr w:type="gramEnd"/>
+      <w:r>
+        <w:rPr>
+          <w:b/>
+        </w:rPr>
+        <w:t xml:space="preserve"> | Replace:’ ‘, ‘_’ }}</w:t>
+      </w:r>
+    </w:p>
+    <w:p>
+      <w:bookmarkStart w:id="0" w:name="_GoBack"/>
     </w:p>
     <w:p>
       <w:r>
@@ -148,16 +192,258 @@
       </w:r>
       <w:proofErr w:type="spellStart"/>
       <w:r>
-        <w:t>Person</w:t>
-      </w:r>
-      <w:r>
-        <w:t>.Name</w:t>
+        <w:t>Person.Name</w:t>
       </w:r>
       <w:proofErr w:type="spellEnd"/>
       <w:r>
-        <w:t xml:space="preserve"> | Replace:' ','%20'}}</w:t>
-      </w:r>
-    </w:p>
+        <w:t xml:space="preserve"> | </w:t>
+      </w:r>
+      <w:proofErr w:type="spellStart"/>
+      <w:r>
+        <w:t>Upcase</w:t>
+      </w:r>
+      <w:proofErr w:type="spellEnd"/>
+      <w:r>
+        <w:t xml:space="preserve">  </w:t>
+      </w:r>
+      <w:r>
+        <w:t>}}</w:t>
+      </w:r>
+    </w:p>
+    <w:bookmarkEnd w:id="0"/>
+    <w:p/>
+    <w:p>
+      <w:pPr>
+        <w:pStyle w:val="NoSpacing"/>
+        <w:rPr>
+          <w:b/>
+          <w:sz w:val="28"/>
+        </w:rPr>
+      </w:pPr>
+      <w:r>
+        <w:rPr>
+          <w:b/>
+          <w:sz w:val="28"/>
+        </w:rPr>
+        <w:t>Simple lava</w:t>
+      </w:r>
+    </w:p>
+    <w:p>
+      <w:pPr>
+        <w:pStyle w:val="NoSpacing"/>
+      </w:pPr>
+      <w:r>
+        <w:t xml:space="preserve">{% for color in </w:t>
+      </w:r>
+      <w:proofErr w:type="spellStart"/>
+      <w:r>
+        <w:t>FavoriteColors</w:t>
+      </w:r>
+      <w:proofErr w:type="spellEnd"/>
+      <w:r>
+        <w:t xml:space="preserve"> %}</w:t>
+      </w:r>
+    </w:p>
+    <w:p>
+      <w:pPr>
+        <w:pStyle w:val="NoSpacing"/>
+      </w:pPr>
+      <w:r>
+        <w:tab/>
+        <w:t xml:space="preserve">{{ </w:t>
+      </w:r>
+      <w:r>
+        <w:t>color</w:t>
+      </w:r>
+      <w:r>
+        <w:t xml:space="preserve"> }}</w:t>
+      </w:r>
+    </w:p>
+    <w:p>
+      <w:pPr>
+        <w:pStyle w:val="NoSpacing"/>
+      </w:pPr>
+      <w:r>
+        <w:t xml:space="preserve">{% </w:t>
+      </w:r>
+      <w:proofErr w:type="spellStart"/>
+      <w:r>
+        <w:t>endfor</w:t>
+      </w:r>
+      <w:proofErr w:type="spellEnd"/>
+      <w:r>
+        <w:t xml:space="preserve"> %}</w:t>
+      </w:r>
+    </w:p>
+    <w:p/>
+    <w:p>
+      <w:pPr>
+        <w:pStyle w:val="NoSpacing"/>
+        <w:rPr>
+          <w:b/>
+          <w:sz w:val="28"/>
+        </w:rPr>
+      </w:pPr>
+      <w:r>
+        <w:rPr>
+          <w:b/>
+          <w:sz w:val="28"/>
+        </w:rPr>
+        <w:t>Formatted</w:t>
+      </w:r>
+      <w:r>
+        <w:rPr>
+          <w:b/>
+          <w:sz w:val="28"/>
+        </w:rPr>
+        <w:t xml:space="preserve"> lava</w:t>
+      </w:r>
+    </w:p>
+    <w:p>
+      <w:pPr>
+        <w:pStyle w:val="NoSpacing"/>
+      </w:pPr>
+      <w:r>
+        <w:t xml:space="preserve">{% for color in </w:t>
+      </w:r>
+      <w:proofErr w:type="spellStart"/>
+      <w:r>
+        <w:t>FavoriteColors</w:t>
+      </w:r>
+      <w:proofErr w:type="spellEnd"/>
+      <w:r>
+        <w:t xml:space="preserve"> %}</w:t>
+      </w:r>
+    </w:p>
+    <w:p>
+      <w:pPr>
+        <w:pStyle w:val="NoSpacing"/>
+        <w:rPr>
+          <w:rFonts w:ascii="Agent Orange" w:hAnsi="Agent Orange" w:cs="Agent Orange"/>
+        </w:rPr>
+      </w:pPr>
+      <w:r>
+        <w:tab/>
+      </w:r>
+      <w:r>
+        <w:rPr>
+          <w:rFonts w:ascii="Agent Orange" w:hAnsi="Agent Orange" w:cs="Agent Orange"/>
+        </w:rPr>
+        <w:t>{</w:t>
+      </w:r>
+      <w:proofErr w:type="gramStart"/>
+      <w:r>
+        <w:rPr>
+          <w:rFonts w:ascii="Agent Orange" w:hAnsi="Agent Orange" w:cs="Agent Orange"/>
+        </w:rPr>
+        <w:t>{ color</w:t>
+      </w:r>
+      <w:proofErr w:type="gramEnd"/>
+      <w:r>
+        <w:rPr>
+          <w:rFonts w:ascii="Agent Orange" w:hAnsi="Agent Orange" w:cs="Agent Orange"/>
+        </w:rPr>
+        <w:t xml:space="preserve"> }}</w:t>
+      </w:r>
+    </w:p>
+    <w:p>
+      <w:pPr>
+        <w:pStyle w:val="NoSpacing"/>
+      </w:pPr>
+      <w:r>
+        <w:t xml:space="preserve">{% </w:t>
+      </w:r>
+      <w:proofErr w:type="spellStart"/>
+      <w:r>
+        <w:t>endfor</w:t>
+      </w:r>
+      <w:proofErr w:type="spellEnd"/>
+      <w:r>
+        <w:t xml:space="preserve"> %}</w:t>
+      </w:r>
+    </w:p>
+    <w:p/>
+    <w:p>
+      <w:pPr>
+        <w:pStyle w:val="NoSpacing"/>
+        <w:rPr>
+          <w:b/>
+          <w:sz w:val="28"/>
+        </w:rPr>
+      </w:pPr>
+      <w:r>
+        <w:rPr>
+          <w:b/>
+          <w:sz w:val="28"/>
+        </w:rPr>
+        <w:t>Extra Formatted</w:t>
+      </w:r>
+      <w:r>
+        <w:rPr>
+          <w:b/>
+          <w:sz w:val="28"/>
+        </w:rPr>
+        <w:t xml:space="preserve"> lava</w:t>
+      </w:r>
+    </w:p>
+    <w:p>
+      <w:pPr>
+        <w:pStyle w:val="NoSpacing"/>
+      </w:pPr>
+      <w:r>
+        <w:t xml:space="preserve">{% for color in </w:t>
+      </w:r>
+      <w:proofErr w:type="spellStart"/>
+      <w:r>
+        <w:t>FavoriteColors</w:t>
+      </w:r>
+      <w:proofErr w:type="spellEnd"/>
+      <w:r>
+        <w:t xml:space="preserve"> %}</w:t>
+      </w:r>
+    </w:p>
+    <w:p>
+      <w:r>
+        <w:t>Color =</w:t>
+      </w:r>
+      <w:r>
+        <w:tab/>
+      </w:r>
+      <w:r>
+        <w:rPr>
+          <w:highlight w:val="yellow"/>
+        </w:rPr>
+        <w:t>{</w:t>
+      </w:r>
+      <w:proofErr w:type="gramStart"/>
+      <w:r>
+        <w:rPr>
+          <w:highlight w:val="yellow"/>
+        </w:rPr>
+        <w:t>{ color</w:t>
+      </w:r>
+      <w:proofErr w:type="gramEnd"/>
+      <w:r>
+        <w:rPr>
+          <w:highlight w:val="yellow"/>
+        </w:rPr>
+        <w:t xml:space="preserve"> }}</w:t>
+      </w:r>
+    </w:p>
+    <w:p>
+      <w:r>
+        <w:t xml:space="preserve">{% </w:t>
+      </w:r>
+      <w:proofErr w:type="spellStart"/>
+      <w:r>
+        <w:t>endfor</w:t>
+      </w:r>
+      <w:proofErr w:type="spellEnd"/>
+      <w:r>
+        <w:t xml:space="preserve"> %}</w:t>
+      </w:r>
+    </w:p>
+    <w:p/>
     <w:p>
       <w:pPr>
         <w:rPr>
@@ -247,6 +533,42 @@
         </w:rPr>
         <w:t xml:space="preserve"> }}</w:t>
       </w:r>
+    </w:p>
+    <w:p>
+      <w:pPr>
+        <w:rPr>
+          <w:color w:val="000000" w:themeColor="text1"/>
+          <w:sz w:val="56"/>
+          <w14:shadow w14:blurRad="38100" w14:dist="19050" w14:dir="2700000" w14:sx="100000" w14:sy="100000" w14:kx="0" w14:ky="0" w14:algn="tl">
+            <w14:schemeClr w14:val="dk1">
+              <w14:alpha w14:val="60000"/>
+            </w14:schemeClr>
+          </w14:shadow>
+          <w14:textOutline w14:w="0" w14:cap="flat" w14:cmpd="sng" w14:algn="ctr">
+            <w14:noFill/>
+            <w14:prstDash w14:val="solid"/>
+            <w14:round/>
+          </w14:textOutline>
+        </w:rPr>
+      </w:pPr>
+    </w:p>
+    <w:p>
+      <w:pPr>
+        <w:rPr>
+          <w:color w:val="000000" w:themeColor="text1"/>
+          <w:sz w:val="56"/>
+          <w14:shadow w14:blurRad="38100" w14:dist="19050" w14:dir="2700000" w14:sx="100000" w14:sy="100000" w14:kx="0" w14:ky="0" w14:algn="tl">
+            <w14:schemeClr w14:val="dk1">
+              <w14:alpha w14:val="60000"/>
+            </w14:schemeClr>
+          </w14:shadow>
+          <w14:textOutline w14:w="0" w14:cap="flat" w14:cmpd="sng" w14:algn="ctr">
+            <w14:noFill/>
+            <w14:prstDash w14:val="solid"/>
+            <w14:round/>
+          </w14:textOutline>
+        </w:rPr>
+      </w:pPr>
     </w:p>
     <w:p/>
     <w:tbl>
@@ -345,6 +667,126 @@
     </w:sectPr>
   </w:body>
 </w:document>
+</file>
+
+<file path=word/numbering.xml><?xml version="1.0" encoding="utf-8"?>
+<w:numbering xmlns:wpc="http://schemas.microsoft.com/office/word/2010/wordprocessingCanvas" xmlns:mc="http://schemas.openxmlformats.org/markup-compatibility/2006" xmlns:o="urn:schemas-microsoft-com:office:office" xmlns:r="http://schemas.openxmlformats.org/officeDocument/2006/relationships" xmlns:m="http://schemas.openxmlformats.org/officeDocument/2006/math" xmlns:v="urn:schemas-microsoft-com:vml" xmlns:wp14="http://schemas.microsoft.com/office/word/2010/wordprocessingDrawing" xmlns:wp="http://schemas.openxmlformats.org/drawingml/2006/wordprocessingDrawing" xmlns:w10="urn:schemas-microsoft-com:office:word" xmlns:w="http://schemas.openxmlformats.org/wordprocessingml/2006/main" xmlns:w14="http://schemas.microsoft.com/office/word/2010/wordml" xmlns:w15="http://schemas.microsoft.com/office/word/2012/wordml" xmlns:wpg="http://schemas.microsoft.com/office/word/2010/wordprocessingGroup" xmlns:wpi="http://schemas.microsoft.com/office/word/2010/wordprocessingInk" xmlns:wne="http://schemas.microsoft.com/office/word/2006/wordml" xmlns:wps="http://schemas.microsoft.com/office/word/2010/wordprocessingShape" mc:Ignorable="w14 w15 wp14">
+  <w:abstractNum w:abstractNumId="0">
+    <w:nsid w:val="34A563C5"/>
+    <w:multiLevelType w:val="hybridMultilevel"/>
+    <w:tmpl w:val="ED0C779E"/>
+    <w:lvl w:ilvl="0" w:tplc="A352F1C6">
+      <w:numFmt w:val="bullet"/>
+      <w:lvlText w:val=""/>
+      <w:lvlJc w:val="left"/>
+      <w:pPr>
+        <w:ind w:left="720" w:hanging="360"/>
+      </w:pPr>
+      <w:rPr>
+        <w:rFonts w:ascii="Wingdings" w:eastAsiaTheme="minorHAnsi" w:hAnsi="Wingdings" w:cstheme="minorBidi" w:hint="default"/>
+      </w:rPr>
+    </w:lvl>
+    <w:lvl w:ilvl="1" w:tplc="04090003" w:tentative="1">
+      <w:start w:val="1"/>
+      <w:numFmt w:val="bullet"/>
+      <w:lvlText w:val="o"/>
+      <w:lvlJc w:val="left"/>
+      <w:pPr>
+        <w:ind w:left="1440" w:hanging="360"/>
+      </w:pPr>
+      <w:rPr>
+        <w:rFonts w:ascii="Courier New" w:hAnsi="Courier New" w:cs="Courier New" w:hint="default"/>
+      </w:rPr>
+    </w:lvl>
+    <w:lvl w:ilvl="2" w:tplc="04090005" w:tentative="1">
+      <w:start w:val="1"/>
+      <w:numFmt w:val="bullet"/>
+      <w:lvlText w:val=""/>
+      <w:lvlJc w:val="left"/>
+      <w:pPr>
+        <w:ind w:left="2160" w:hanging="360"/>
+      </w:pPr>
+      <w:rPr>
+        <w:rFonts w:ascii="Wingdings" w:hAnsi="Wingdings" w:hint="default"/>
+      </w:rPr>
+    </w:lvl>
+    <w:lvl w:ilvl="3" w:tplc="04090001" w:tentative="1">
+      <w:start w:val="1"/>
+      <w:numFmt w:val="bullet"/>
+      <w:lvlText w:val=""/>
+      <w:lvlJc w:val="left"/>
+      <w:pPr>
+        <w:ind w:left="2880" w:hanging="360"/>
+      </w:pPr>
+      <w:rPr>
+        <w:rFonts w:ascii="Symbol" w:hAnsi="Symbol" w:hint="default"/>
+      </w:rPr>
+    </w:lvl>
+    <w:lvl w:ilvl="4" w:tplc="04090003" w:tentative="1">
+      <w:start w:val="1"/>
+      <w:numFmt w:val="bullet"/>
+      <w:lvlText w:val="o"/>
+      <w:lvlJc w:val="left"/>
+      <w:pPr>
+        <w:ind w:left="3600" w:hanging="360"/>
+      </w:pPr>
+      <w:rPr>
+        <w:rFonts w:ascii="Courier New" w:hAnsi="Courier New" w:cs="Courier New" w:hint="default"/>
+      </w:rPr>
+    </w:lvl>
+    <w:lvl w:ilvl="5" w:tplc="04090005" w:tentative="1">
+      <w:start w:val="1"/>
+      <w:numFmt w:val="bullet"/>
+      <w:lvlText w:val=""/>
+      <w:lvlJc w:val="left"/>
+      <w:pPr>
+        <w:ind w:left="4320" w:hanging="360"/>
+      </w:pPr>
+      <w:rPr>
+        <w:rFonts w:ascii="Wingdings" w:hAnsi="Wingdings" w:hint="default"/>
+      </w:rPr>
+    </w:lvl>
+    <w:lvl w:ilvl="6" w:tplc="04090001" w:tentative="1">
+      <w:start w:val="1"/>
+      <w:numFmt w:val="bullet"/>
+      <w:lvlText w:val=""/>
+      <w:lvlJc w:val="left"/>
+      <w:pPr>
+        <w:ind w:left="5040" w:hanging="360"/>
+      </w:pPr>
+      <w:rPr>
+        <w:rFonts w:ascii="Symbol" w:hAnsi="Symbol" w:hint="default"/>
+      </w:rPr>
+    </w:lvl>
+    <w:lvl w:ilvl="7" w:tplc="04090003" w:tentative="1">
+      <w:start w:val="1"/>
+      <w:numFmt w:val="bullet"/>
+      <w:lvlText w:val="o"/>
+      <w:lvlJc w:val="left"/>
+      <w:pPr>
+        <w:ind w:left="5760" w:hanging="360"/>
+      </w:pPr>
+      <w:rPr>
+        <w:rFonts w:ascii="Courier New" w:hAnsi="Courier New" w:cs="Courier New" w:hint="default"/>
+      </w:rPr>
+    </w:lvl>
+    <w:lvl w:ilvl="8" w:tplc="04090005" w:tentative="1">
+      <w:start w:val="1"/>
+      <w:numFmt w:val="bullet"/>
+      <w:lvlText w:val=""/>
+      <w:lvlJc w:val="left"/>
+      <w:pPr>
+        <w:ind w:left="6480" w:hanging="360"/>
+      </w:pPr>
+      <w:rPr>
+        <w:rFonts w:ascii="Wingdings" w:hAnsi="Wingdings" w:hint="default"/>
+      </w:rPr>
+    </w:lvl>
+  </w:abstractNum>
+  <w:num w:numId="1">
+    <w:abstractNumId w:val="0"/>
+  </w:num>
+</w:numbering>
 </file>
 
 <file path=word/styles.xml><?xml version="1.0" encoding="utf-8"?>
@@ -786,6 +1228,15 @@
       </w:tblBorders>
     </w:tblPr>
   </w:style>
+  <w:style w:type="paragraph" w:styleId="NoSpacing">
+    <w:name w:val="No Spacing"/>
+    <w:uiPriority w:val="1"/>
+    <w:qFormat/>
+    <w:rsid w:val="00FA3A84"/>
+    <w:pPr>
+      <w:spacing w:after="0" w:line="240" w:lineRule="auto"/>
+    </w:pPr>
+  </w:style>
 </w:styles>
 </file>
 

</xml_diff>